<commit_message>
Updates to parm, script and project documentation
Simple change to Batch_Wrap.  Significant organizational changes to the
DXCBAT.parm. and addition of project documentation Word document.
</commit_message>
<xml_diff>
--- a/Project Documentation.docx
+++ b/Project Documentation.docx
@@ -13,9 +13,6 @@
       <w:proofErr w:type="spellEnd"/>
     </w:p>
     <w:p>
-      <w:pPr>
-        <w:ind w:left="720"/>
-      </w:pPr>
       <w:proofErr w:type="spellStart"/>
       <w:r>
         <w:t>Batch_Wrap</w:t>
@@ -345,9 +342,6 @@
       </w:r>
     </w:p>
     <w:p>
-      <w:pPr>
-        <w:ind w:left="720"/>
-      </w:pPr>
       <w:proofErr w:type="gramStart"/>
       <w:r>
         <w:t>dx-batch</w:t>
@@ -398,17 +392,11 @@
       </w:r>
     </w:p>
     <w:p>
-      <w:pPr>
-        <w:ind w:left="720"/>
-      </w:pPr>
       <w:r>
         <w:t>TXBATCH5 – CMHC program (for creating the Texas Batch sans the DX-10 batch data)</w:t>
       </w:r>
     </w:p>
     <w:p>
-      <w:pPr>
-        <w:ind w:left="720"/>
-      </w:pPr>
       <w:r>
         <w:t>DXCBAT</w:t>
       </w:r>
@@ -422,9 +410,790 @@
       <w:proofErr w:type="spellEnd"/>
       <w:r>
         <w:t xml:space="preserve"> File that is used by each of the project scripts and programs above for configuration.</w:t>
+      </w:r>
+    </w:p>
+    <w:p>
+      <w:pPr>
+        <w:pStyle w:val="ListParagraph"/>
+        <w:numPr>
+          <w:ilvl w:val="0"/>
+          <w:numId w:val="3"/>
+        </w:numPr>
+      </w:pPr>
+      <w:r>
+        <w:t>Section 1 – Launch the Script/Batch Process from a menu</w:t>
+      </w:r>
+    </w:p>
+    <w:p>
+      <w:pPr>
+        <w:pStyle w:val="ListParagraph"/>
+        <w:numPr>
+          <w:ilvl w:val="1"/>
+          <w:numId w:val="3"/>
+        </w:numPr>
+      </w:pPr>
+      <w:r>
+        <w:lastRenderedPageBreak/>
+        <w:t>SCRIPT Batch-Wrap(</w:t>
+      </w:r>
+      <w:proofErr w:type="spellStart"/>
+      <w:r>
+        <w:t>YourParmFileHere</w:t>
+      </w:r>
+      <w:proofErr w:type="spellEnd"/>
+      <w:r>
+        <w:t>)</w:t>
+      </w:r>
+    </w:p>
+    <w:p>
+      <w:pPr>
+        <w:pStyle w:val="ListParagraph"/>
+        <w:ind w:left="1440"/>
+      </w:pPr>
+    </w:p>
+    <w:p>
+      <w:pPr>
+        <w:pStyle w:val="ListParagraph"/>
+        <w:numPr>
+          <w:ilvl w:val="0"/>
+          <w:numId w:val="3"/>
+        </w:numPr>
+      </w:pPr>
+      <w:r>
+        <w:t>Determine if/when the process should run</w:t>
+      </w:r>
+    </w:p>
+    <w:p>
+      <w:pPr>
+        <w:pStyle w:val="ListParagraph"/>
+        <w:numPr>
+          <w:ilvl w:val="1"/>
+          <w:numId w:val="3"/>
+        </w:numPr>
+      </w:pPr>
+      <w:r>
+        <w:t>Holidays-x (List each holiday where you may want to block sending a batch.  This can be helpful for CARE Batch Holidays)</w:t>
+      </w:r>
+    </w:p>
+    <w:p>
+      <w:pPr>
+        <w:pStyle w:val="ListParagraph"/>
+        <w:ind w:left="1440"/>
+      </w:pPr>
+    </w:p>
+    <w:p>
+      <w:pPr>
+        <w:pStyle w:val="ListParagraph"/>
+        <w:numPr>
+          <w:ilvl w:val="0"/>
+          <w:numId w:val="3"/>
+        </w:numPr>
+      </w:pPr>
+      <w:r>
+        <w:t>Report Only or Live Mode</w:t>
+      </w:r>
+    </w:p>
+    <w:p>
+      <w:pPr>
+        <w:pStyle w:val="ListParagraph"/>
+        <w:numPr>
+          <w:ilvl w:val="1"/>
+          <w:numId w:val="3"/>
+        </w:numPr>
+      </w:pPr>
+      <w:proofErr w:type="spellStart"/>
+      <w:r>
+        <w:t>MarkRecordSent</w:t>
+      </w:r>
+      <w:proofErr w:type="spellEnd"/>
+      <w:r>
+        <w:t xml:space="preserve"> Y/N – This is needed by the dx-batch script and indicates if batched records should be marked as sent by setting the sent flag to be the date of the batch process</w:t>
+      </w:r>
+    </w:p>
+    <w:p>
+      <w:pPr>
+        <w:pStyle w:val="ListParagraph"/>
+        <w:numPr>
+          <w:ilvl w:val="1"/>
+          <w:numId w:val="3"/>
+        </w:numPr>
+      </w:pPr>
+      <w:r>
+        <w:t>REPORTONLY – See CMHC TXSA Documentation</w:t>
+      </w:r>
+    </w:p>
+    <w:p>
+      <w:pPr>
+        <w:pStyle w:val="ListParagraph"/>
+        <w:numPr>
+          <w:ilvl w:val="1"/>
+          <w:numId w:val="3"/>
+        </w:numPr>
+      </w:pPr>
+      <w:r>
+        <w:t>LIVEONLY – See CMHC TXSA Documentation</w:t>
+      </w:r>
+    </w:p>
+    <w:p>
+      <w:pPr>
+        <w:pStyle w:val="ListParagraph"/>
+        <w:ind w:left="1440"/>
+      </w:pPr>
+    </w:p>
+    <w:p>
+      <w:pPr>
+        <w:pStyle w:val="ListParagraph"/>
+        <w:numPr>
+          <w:ilvl w:val="0"/>
+          <w:numId w:val="3"/>
+        </w:numPr>
+      </w:pPr>
+      <w:r>
+        <w:t>Define file and path locations for the scripts and programs</w:t>
+      </w:r>
+    </w:p>
+    <w:p>
+      <w:pPr>
+        <w:pStyle w:val="ListParagraph"/>
+        <w:numPr>
+          <w:ilvl w:val="1"/>
+          <w:numId w:val="3"/>
+        </w:numPr>
+      </w:pPr>
+      <w:r>
+        <w:t xml:space="preserve">SEQOUT – See CMHC Documentation – Note, this should be the same value as the </w:t>
+      </w:r>
+      <w:proofErr w:type="spellStart"/>
+      <w:r>
+        <w:t>batchfilename</w:t>
+      </w:r>
+      <w:proofErr w:type="spellEnd"/>
+      <w:r>
+        <w:t xml:space="preserve"> noted below</w:t>
+      </w:r>
+    </w:p>
+    <w:p>
+      <w:pPr>
+        <w:pStyle w:val="ListParagraph"/>
+        <w:numPr>
+          <w:ilvl w:val="1"/>
+          <w:numId w:val="3"/>
+        </w:numPr>
+      </w:pPr>
+      <w:proofErr w:type="spellStart"/>
+      <w:proofErr w:type="gramStart"/>
+      <w:r>
+        <w:t>batchfilename</w:t>
+      </w:r>
+      <w:proofErr w:type="spellEnd"/>
+      <w:proofErr w:type="gramEnd"/>
+      <w:r>
+        <w:t xml:space="preserve"> – This is needed by the dx-batch script.  This should be the same as the SEQOUT value above</w:t>
+      </w:r>
+    </w:p>
+    <w:p>
+      <w:pPr>
+        <w:pStyle w:val="ListParagraph"/>
+        <w:numPr>
+          <w:ilvl w:val="1"/>
+          <w:numId w:val="3"/>
+        </w:numPr>
+      </w:pPr>
+      <w:proofErr w:type="spellStart"/>
+      <w:r>
+        <w:t>batchdir</w:t>
+      </w:r>
+      <w:proofErr w:type="spellEnd"/>
+      <w:r>
+        <w:t xml:space="preserve"> – This is the batch working directory needed by </w:t>
+      </w:r>
+      <w:proofErr w:type="spellStart"/>
+      <w:r>
+        <w:t>Batch_Wrap</w:t>
+      </w:r>
+      <w:proofErr w:type="spellEnd"/>
+      <w:r>
+        <w:t xml:space="preserve"> and dx-batch</w:t>
+      </w:r>
+    </w:p>
+    <w:p>
+      <w:pPr>
+        <w:pStyle w:val="ListParagraph"/>
+        <w:numPr>
+          <w:ilvl w:val="1"/>
+          <w:numId w:val="3"/>
+        </w:numPr>
+      </w:pPr>
+      <w:proofErr w:type="spellStart"/>
+      <w:proofErr w:type="gramStart"/>
+      <w:r>
+        <w:t>historydir</w:t>
+      </w:r>
+      <w:proofErr w:type="spellEnd"/>
+      <w:proofErr w:type="gramEnd"/>
+      <w:r>
+        <w:t xml:space="preserve"> – This is the archive directory where the batch is moved after submitting.</w:t>
+      </w:r>
+    </w:p>
+    <w:p>
+      <w:pPr>
+        <w:pStyle w:val="ListParagraph"/>
+        <w:numPr>
+          <w:ilvl w:val="1"/>
+          <w:numId w:val="3"/>
+        </w:numPr>
+      </w:pPr>
+      <w:proofErr w:type="spellStart"/>
+      <w:r>
+        <w:t>jcl_file</w:t>
+      </w:r>
+      <w:proofErr w:type="spellEnd"/>
+      <w:r>
+        <w:t xml:space="preserve"> – This is the location and filename of the </w:t>
+      </w:r>
+      <w:proofErr w:type="spellStart"/>
+      <w:proofErr w:type="gramStart"/>
+      <w:r>
+        <w:t>jcl</w:t>
+      </w:r>
+      <w:proofErr w:type="spellEnd"/>
+      <w:proofErr w:type="gramEnd"/>
+      <w:r>
+        <w:t xml:space="preserve"> code to be prepended to the batch file.</w:t>
+      </w:r>
+    </w:p>
+    <w:p>
+      <w:pPr>
+        <w:pStyle w:val="ListParagraph"/>
+        <w:numPr>
+          <w:ilvl w:val="1"/>
+          <w:numId w:val="3"/>
+        </w:numPr>
+      </w:pPr>
+      <w:proofErr w:type="spellStart"/>
+      <w:proofErr w:type="gramStart"/>
+      <w:r>
+        <w:t>tracefile</w:t>
+      </w:r>
+      <w:proofErr w:type="spellEnd"/>
+      <w:proofErr w:type="gramEnd"/>
+      <w:r>
+        <w:t xml:space="preserve"> – This is the path and filename of the </w:t>
+      </w:r>
+      <w:proofErr w:type="spellStart"/>
+      <w:r>
+        <w:t>tracefile</w:t>
+      </w:r>
+      <w:proofErr w:type="spellEnd"/>
+      <w:r>
+        <w:t xml:space="preserve">.  If left blank, no </w:t>
+      </w:r>
+      <w:proofErr w:type="spellStart"/>
+      <w:r>
+        <w:t>tracefile</w:t>
+      </w:r>
+      <w:proofErr w:type="spellEnd"/>
+      <w:r>
+        <w:t xml:space="preserve"> will be created.</w:t>
+      </w:r>
+    </w:p>
+    <w:p>
+      <w:pPr>
+        <w:pStyle w:val="ListParagraph"/>
+        <w:numPr>
+          <w:ilvl w:val="1"/>
+          <w:numId w:val="3"/>
+        </w:numPr>
+      </w:pPr>
+      <w:r>
+        <w:t xml:space="preserve">tracefile2 – this is ONLY the name of the </w:t>
+      </w:r>
+      <w:proofErr w:type="spellStart"/>
+      <w:r>
+        <w:t>tracefile</w:t>
+      </w:r>
+      <w:proofErr w:type="spellEnd"/>
+      <w:r>
+        <w:t>.</w:t>
+      </w:r>
+    </w:p>
+    <w:p>
+      <w:pPr>
+        <w:pStyle w:val="ListParagraph"/>
+        <w:ind w:left="1440"/>
+      </w:pPr>
+    </w:p>
+    <w:p>
+      <w:pPr>
+        <w:pStyle w:val="ListParagraph"/>
+        <w:numPr>
+          <w:ilvl w:val="0"/>
+          <w:numId w:val="3"/>
+        </w:numPr>
+      </w:pPr>
+      <w:r>
+        <w:t>Things Needed to submit the file</w:t>
+      </w:r>
+    </w:p>
+    <w:p>
+      <w:pPr>
+        <w:pStyle w:val="ListParagraph"/>
+        <w:numPr>
+          <w:ilvl w:val="1"/>
+          <w:numId w:val="3"/>
+        </w:numPr>
+      </w:pPr>
+      <w:proofErr w:type="spellStart"/>
+      <w:proofErr w:type="gramStart"/>
+      <w:r>
+        <w:t>submitfile</w:t>
+      </w:r>
+      <w:proofErr w:type="spellEnd"/>
+      <w:proofErr w:type="gramEnd"/>
+      <w:r>
+        <w:t xml:space="preserve"> Y/N – this is needed by the </w:t>
+      </w:r>
+      <w:proofErr w:type="spellStart"/>
+      <w:r>
+        <w:t>Batch_Wrap</w:t>
+      </w:r>
+      <w:proofErr w:type="spellEnd"/>
+      <w:r>
+        <w:t xml:space="preserve"> script.  If set to N the batch file will not be sent, if set to Y, the batch file will be sent.</w:t>
+      </w:r>
+    </w:p>
+    <w:p>
+      <w:pPr>
+        <w:pStyle w:val="ListParagraph"/>
+        <w:numPr>
+          <w:ilvl w:val="1"/>
+          <w:numId w:val="3"/>
+        </w:numPr>
+      </w:pPr>
+      <w:r>
+        <w:t xml:space="preserve">remote-sys – this is the </w:t>
+      </w:r>
+      <w:proofErr w:type="spellStart"/>
+      <w:r>
+        <w:t>url</w:t>
+      </w:r>
+      <w:proofErr w:type="spellEnd"/>
+      <w:r>
+        <w:t xml:space="preserve"> or IP address of the remote FTP server</w:t>
+      </w:r>
+    </w:p>
+    <w:p>
+      <w:pPr>
+        <w:pStyle w:val="ListParagraph"/>
+        <w:numPr>
+          <w:ilvl w:val="1"/>
+          <w:numId w:val="3"/>
+        </w:numPr>
+      </w:pPr>
+      <w:proofErr w:type="spellStart"/>
+      <w:r>
+        <w:t>ITnotify</w:t>
+      </w:r>
+      <w:proofErr w:type="spellEnd"/>
+      <w:r>
+        <w:t>-x – Who to notify on failure.</w:t>
+      </w:r>
+    </w:p>
+    <w:p>
+      <w:pPr>
+        <w:pStyle w:val="ListParagraph"/>
+        <w:numPr>
+          <w:ilvl w:val="1"/>
+          <w:numId w:val="3"/>
+        </w:numPr>
+      </w:pPr>
+      <w:r>
+        <w:t>notify-x – Who to notify when complete</w:t>
+      </w:r>
+    </w:p>
+    <w:p>
+      <w:pPr>
+        <w:pStyle w:val="ListParagraph"/>
+        <w:ind w:left="1440"/>
+      </w:pPr>
+    </w:p>
+    <w:p>
+      <w:pPr>
+        <w:pStyle w:val="ListParagraph"/>
+        <w:numPr>
+          <w:ilvl w:val="0"/>
+          <w:numId w:val="3"/>
+        </w:numPr>
+      </w:pPr>
+      <w:r>
+        <w:t>Pre &amp; Post Scripts</w:t>
+      </w:r>
+    </w:p>
+    <w:p>
+      <w:pPr>
+        <w:pStyle w:val="ListParagraph"/>
+        <w:numPr>
+          <w:ilvl w:val="1"/>
+          <w:numId w:val="3"/>
+        </w:numPr>
+      </w:pPr>
+      <w:r>
+        <w:t>prescript-x Any Prescripts that may be desired</w:t>
+      </w:r>
+    </w:p>
+    <w:p>
+      <w:pPr>
+        <w:pStyle w:val="ListParagraph"/>
+        <w:numPr>
+          <w:ilvl w:val="1"/>
+          <w:numId w:val="3"/>
+        </w:numPr>
+      </w:pPr>
+      <w:proofErr w:type="gramStart"/>
+      <w:r>
+        <w:t>postscript-x</w:t>
+      </w:r>
+      <w:proofErr w:type="gramEnd"/>
+      <w:r>
+        <w:t xml:space="preserve"> Any Post Scripts that may be desired – Note dx-batch for creating the ICD-10 batch is a postscript.</w:t>
+      </w:r>
+    </w:p>
+    <w:p>
+      <w:pPr>
+        <w:pStyle w:val="ListParagraph"/>
+        <w:ind w:left="1440"/>
+      </w:pPr>
+    </w:p>
+    <w:p>
+      <w:pPr>
+        <w:pStyle w:val="ListParagraph"/>
+        <w:numPr>
+          <w:ilvl w:val="0"/>
+          <w:numId w:val="3"/>
+        </w:numPr>
+      </w:pPr>
+      <w:r>
+        <w:t xml:space="preserve">Specific </w:t>
+      </w:r>
+      <w:proofErr w:type="spellStart"/>
+      <w:r>
+        <w:t>Parms</w:t>
+      </w:r>
+      <w:proofErr w:type="spellEnd"/>
+      <w:r>
+        <w:t xml:space="preserve"> for the dx-batch script.</w:t>
+      </w:r>
+    </w:p>
+    <w:p>
+      <w:pPr>
+        <w:pStyle w:val="ListParagraph"/>
+        <w:numPr>
+          <w:ilvl w:val="1"/>
+          <w:numId w:val="3"/>
+        </w:numPr>
+      </w:pPr>
+      <w:proofErr w:type="spellStart"/>
+      <w:r>
+        <w:t>reg_limit</w:t>
+      </w:r>
+      <w:proofErr w:type="spellEnd"/>
+      <w:r>
+        <w:t xml:space="preserve"> – Limits the number of registers for testing.  Set to 0 to run all clients.</w:t>
+      </w:r>
+    </w:p>
+    <w:p>
+      <w:pPr>
+        <w:pStyle w:val="ListParagraph"/>
+        <w:numPr>
+          <w:ilvl w:val="1"/>
+          <w:numId w:val="3"/>
+        </w:numPr>
+      </w:pPr>
+      <w:r>
+        <w:t>icd10_date – This will control whether the ICD-9 or ICD-10 code will be sent (from the ICD-10 Record).  DX with a date before this date will get ICD-9 and after this date will get ICD-10.  For full production, this should be set to 10/01/2015.  But it can be different for testing purposes.</w:t>
+      </w:r>
+    </w:p>
+    <w:p>
+      <w:pPr>
+        <w:pStyle w:val="ListParagraph"/>
+        <w:numPr>
+          <w:ilvl w:val="1"/>
+          <w:numId w:val="3"/>
+        </w:numPr>
+      </w:pPr>
+      <w:proofErr w:type="spellStart"/>
+      <w:r>
+        <w:lastRenderedPageBreak/>
+        <w:t>MAP_c.suffix</w:t>
+      </w:r>
+      <w:proofErr w:type="spellEnd"/>
+      <w:r>
+        <w:t xml:space="preserve"> enter the DST Short Name of the Suffix DST in your system in ALL CAPS.  If you do not have this DST, just leave blank</w:t>
+      </w:r>
+    </w:p>
+    <w:p>
+      <w:pPr>
+        <w:pStyle w:val="ListParagraph"/>
+        <w:numPr>
+          <w:ilvl w:val="1"/>
+          <w:numId w:val="3"/>
+        </w:numPr>
+      </w:pPr>
+      <w:proofErr w:type="spellStart"/>
+      <w:r>
+        <w:t>MAP_c.reg.sub</w:t>
+      </w:r>
+      <w:proofErr w:type="spellEnd"/>
+      <w:r>
+        <w:t xml:space="preserve"> enter the DST Short Name of the Registration Submit Flag in your system.  The DX10 transaction will not be sent if this DST </w:t>
+      </w:r>
+      <w:proofErr w:type="gramStart"/>
+      <w:r>
+        <w:t>is !DP</w:t>
+      </w:r>
+      <w:proofErr w:type="gramEnd"/>
+      <w:r>
+        <w:t>.</w:t>
+      </w:r>
+    </w:p>
+    <w:p>
+      <w:pPr>
+        <w:pStyle w:val="ListParagraph"/>
+        <w:numPr>
+          <w:ilvl w:val="1"/>
+          <w:numId w:val="3"/>
+        </w:numPr>
+      </w:pPr>
+      <w:proofErr w:type="spellStart"/>
+      <w:r>
+        <w:t>MAP_c.careid</w:t>
+      </w:r>
+      <w:proofErr w:type="spellEnd"/>
+      <w:r>
+        <w:t xml:space="preserve"> enter the DST Short Name of the CARE ID DST in your system.  If you do not have this DST or data, leave this blank.</w:t>
+      </w:r>
+    </w:p>
+    <w:p>
+      <w:pPr>
+        <w:pStyle w:val="ListParagraph"/>
+        <w:numPr>
+          <w:ilvl w:val="1"/>
+          <w:numId w:val="3"/>
+        </w:numPr>
+      </w:pPr>
+      <w:proofErr w:type="spellStart"/>
+      <w:r>
+        <w:t>Transcount</w:t>
+      </w:r>
+      <w:proofErr w:type="spellEnd"/>
+      <w:r>
+        <w:t xml:space="preserve"> – This is the count where the dx-batch script should start assigning logical transaction count.  If dx-batch is run as </w:t>
+      </w:r>
+      <w:proofErr w:type="spellStart"/>
+      <w:r>
+        <w:t>stand alone</w:t>
+      </w:r>
+      <w:proofErr w:type="spellEnd"/>
+      <w:r>
+        <w:t xml:space="preserve">, this should be set to 0.  Otherwise </w:t>
+      </w:r>
+      <w:proofErr w:type="spellStart"/>
+      <w:r>
+        <w:t>Batch_Wrap</w:t>
+      </w:r>
+      <w:proofErr w:type="spellEnd"/>
+      <w:r>
+        <w:t xml:space="preserve"> will send the correct transaction count to dx-batch.  In most cases, this can be left a 0 since </w:t>
+      </w:r>
+      <w:proofErr w:type="spellStart"/>
+      <w:r>
+        <w:t>Batch_Wrap</w:t>
+      </w:r>
+      <w:proofErr w:type="spellEnd"/>
+      <w:r>
+        <w:t xml:space="preserve"> will handle the count.</w:t>
+      </w:r>
+    </w:p>
+    <w:p>
+      <w:pPr>
+        <w:pStyle w:val="ListParagraph"/>
+      </w:pPr>
+    </w:p>
+    <w:p>
+      <w:pPr>
+        <w:pStyle w:val="ListParagraph"/>
+        <w:numPr>
+          <w:ilvl w:val="0"/>
+          <w:numId w:val="3"/>
+        </w:numPr>
+      </w:pPr>
+      <w:r>
+        <w:t>Identifying Center and Batch</w:t>
+      </w:r>
+    </w:p>
+    <w:p>
+      <w:pPr>
+        <w:pStyle w:val="ListParagraph"/>
+        <w:numPr>
+          <w:ilvl w:val="1"/>
+          <w:numId w:val="3"/>
+        </w:numPr>
+      </w:pPr>
+      <w:proofErr w:type="spellStart"/>
+      <w:r>
+        <w:t>comp_code</w:t>
+      </w:r>
+      <w:proofErr w:type="spellEnd"/>
+      <w:r>
+        <w:t xml:space="preserve"> – needed by dx-batch to set the comp code.  </w:t>
+      </w:r>
+    </w:p>
+    <w:p>
+      <w:pPr>
+        <w:pStyle w:val="ListParagraph"/>
+        <w:numPr>
+          <w:ilvl w:val="1"/>
+          <w:numId w:val="3"/>
+        </w:numPr>
+      </w:pPr>
+      <w:r>
+        <w:t xml:space="preserve">COMPCODE – needed by TXBATCH5 to set the comp code for the CMHC Batch program.  Will look at merging this with </w:t>
+      </w:r>
+      <w:proofErr w:type="spellStart"/>
+      <w:r>
+        <w:t>comp_code</w:t>
+      </w:r>
+      <w:proofErr w:type="spellEnd"/>
+      <w:r>
+        <w:t>.</w:t>
+      </w:r>
+    </w:p>
+    <w:p>
+      <w:pPr>
+        <w:pStyle w:val="ListParagraph"/>
+        <w:numPr>
+          <w:ilvl w:val="1"/>
+          <w:numId w:val="3"/>
+        </w:numPr>
+      </w:pPr>
+      <w:r>
+        <w:t xml:space="preserve">BATCHNO – is needed by the TXBATCH5 to set the Batch ID.  </w:t>
+      </w:r>
+      <w:proofErr w:type="spellStart"/>
+      <w:r>
+        <w:t>Dx</w:t>
+      </w:r>
+      <w:proofErr w:type="spellEnd"/>
+      <w:r>
+        <w:t xml:space="preserve">-batch has this defaulted to T1.  We are looking at managing both TXBATCH5 and dx-batch from this </w:t>
+      </w:r>
+      <w:proofErr w:type="spellStart"/>
+      <w:r>
+        <w:t>parm</w:t>
+      </w:r>
+      <w:proofErr w:type="spellEnd"/>
+      <w:r>
+        <w:t>.</w:t>
+      </w:r>
+    </w:p>
+    <w:p>
+      <w:pPr>
+        <w:pStyle w:val="ListParagraph"/>
+        <w:numPr>
+          <w:ilvl w:val="1"/>
+          <w:numId w:val="3"/>
+        </w:numPr>
+      </w:pPr>
+      <w:proofErr w:type="spellStart"/>
+      <w:r>
+        <w:t>care_userid</w:t>
+      </w:r>
+      <w:proofErr w:type="spellEnd"/>
+      <w:r>
+        <w:t xml:space="preserve"> – this is used by dx-batch to fill the </w:t>
+      </w:r>
+      <w:proofErr w:type="spellStart"/>
+      <w:r>
+        <w:t>userid</w:t>
+      </w:r>
+      <w:proofErr w:type="spellEnd"/>
+      <w:r>
+        <w:t xml:space="preserve"> field in the batch transaction</w:t>
+      </w:r>
+    </w:p>
+    <w:p>
+      <w:pPr>
+        <w:pStyle w:val="ListParagraph"/>
+        <w:numPr>
+          <w:ilvl w:val="1"/>
+          <w:numId w:val="3"/>
+        </w:numPr>
+      </w:pPr>
+      <w:r>
+        <w:t xml:space="preserve">USERID – this is used by the TXBATCH5 program to populate the </w:t>
+      </w:r>
+      <w:proofErr w:type="spellStart"/>
+      <w:r>
+        <w:t>userid</w:t>
+      </w:r>
+      <w:proofErr w:type="spellEnd"/>
+      <w:r>
+        <w:t xml:space="preserve"> field in the batch transaction.  We will look at merging d &amp; e in a future revision.</w:t>
+      </w:r>
+    </w:p>
+    <w:p>
+      <w:pPr>
+        <w:pStyle w:val="ListParagraph"/>
+      </w:pPr>
+    </w:p>
+    <w:p>
+      <w:pPr>
+        <w:pStyle w:val="ListParagraph"/>
+        <w:numPr>
+          <w:ilvl w:val="0"/>
+          <w:numId w:val="3"/>
+        </w:numPr>
+      </w:pPr>
+      <w:r>
+        <w:t xml:space="preserve">Remaining </w:t>
+      </w:r>
+      <w:proofErr w:type="spellStart"/>
+      <w:r>
+        <w:t>Parms</w:t>
+      </w:r>
+      <w:proofErr w:type="spellEnd"/>
+      <w:r>
+        <w:t xml:space="preserve"> needed for the TXBATCH5 program.  This can almost be a copy and paste of a Center’s existing TXBATCH5 program.  Note the use and commenting out of some </w:t>
+      </w:r>
+      <w:proofErr w:type="spellStart"/>
+      <w:r>
+        <w:t>parms</w:t>
+      </w:r>
+      <w:proofErr w:type="spellEnd"/>
+      <w:r>
+        <w:t xml:space="preserve">.  But </w:t>
+      </w:r>
+      <w:proofErr w:type="gramStart"/>
+      <w:r>
+        <w:t>the that</w:t>
+      </w:r>
+      <w:proofErr w:type="gramEnd"/>
+      <w:r>
+        <w:t xml:space="preserve"> DST’s that are being used for each of the CARE Transaction records should remain un changed.</w:t>
       </w:r>
       <w:bookmarkStart w:id="0" w:name="_GoBack"/>
       <w:bookmarkEnd w:id="0"/>
+    </w:p>
+    <w:p>
+      <w:pPr>
+        <w:pStyle w:val="ListParagraph"/>
+        <w:ind w:left="1440"/>
+      </w:pPr>
+    </w:p>
+    <w:p>
+      <w:pPr>
+        <w:pStyle w:val="ListParagraph"/>
+      </w:pPr>
     </w:p>
     <w:sectPr>
       <w:pgSz w:w="12240" w:h="15840"/>
@@ -439,6 +1208,95 @@
 <file path=word/numbering.xml><?xml version="1.0" encoding="utf-8"?>
 <w:numbering xmlns:wpc="http://schemas.microsoft.com/office/word/2010/wordprocessingCanvas" xmlns:mc="http://schemas.openxmlformats.org/markup-compatibility/2006" xmlns:o="urn:schemas-microsoft-com:office:office" xmlns:r="http://schemas.openxmlformats.org/officeDocument/2006/relationships" xmlns:m="http://schemas.openxmlformats.org/officeDocument/2006/math" xmlns:v="urn:schemas-microsoft-com:vml" xmlns:wp14="http://schemas.microsoft.com/office/word/2010/wordprocessingDrawing" xmlns:wp="http://schemas.openxmlformats.org/drawingml/2006/wordprocessingDrawing" xmlns:w10="urn:schemas-microsoft-com:office:word" xmlns:w="http://schemas.openxmlformats.org/wordprocessingml/2006/main" xmlns:w14="http://schemas.microsoft.com/office/word/2010/wordml" xmlns:w15="http://schemas.microsoft.com/office/word/2012/wordml" xmlns:wpg="http://schemas.microsoft.com/office/word/2010/wordprocessingGroup" xmlns:wpi="http://schemas.microsoft.com/office/word/2010/wordprocessingInk" xmlns:wne="http://schemas.microsoft.com/office/word/2006/wordml" xmlns:wps="http://schemas.microsoft.com/office/word/2010/wordprocessingShape" mc:Ignorable="w14 w15 wp14">
   <w:abstractNum w:abstractNumId="0" w15:restartNumberingAfterBreak="0">
+    <w:nsid w:val="5382788F"/>
+    <w:multiLevelType w:val="hybridMultilevel"/>
+    <w:tmpl w:val="CED2FCEA"/>
+    <w:lvl w:ilvl="0" w:tplc="0409000F">
+      <w:start w:val="1"/>
+      <w:numFmt w:val="decimal"/>
+      <w:lvlText w:val="%1."/>
+      <w:lvlJc w:val="left"/>
+      <w:pPr>
+        <w:ind w:left="720" w:hanging="360"/>
+      </w:pPr>
+      <w:rPr>
+        <w:rFonts w:hint="default"/>
+      </w:rPr>
+    </w:lvl>
+    <w:lvl w:ilvl="1" w:tplc="04090019">
+      <w:start w:val="1"/>
+      <w:numFmt w:val="lowerLetter"/>
+      <w:lvlText w:val="%2."/>
+      <w:lvlJc w:val="left"/>
+      <w:pPr>
+        <w:ind w:left="1440" w:hanging="360"/>
+      </w:pPr>
+    </w:lvl>
+    <w:lvl w:ilvl="2" w:tplc="0409001B" w:tentative="1">
+      <w:start w:val="1"/>
+      <w:numFmt w:val="lowerRoman"/>
+      <w:lvlText w:val="%3."/>
+      <w:lvlJc w:val="right"/>
+      <w:pPr>
+        <w:ind w:left="2160" w:hanging="180"/>
+      </w:pPr>
+    </w:lvl>
+    <w:lvl w:ilvl="3" w:tplc="0409000F" w:tentative="1">
+      <w:start w:val="1"/>
+      <w:numFmt w:val="decimal"/>
+      <w:lvlText w:val="%4."/>
+      <w:lvlJc w:val="left"/>
+      <w:pPr>
+        <w:ind w:left="2880" w:hanging="360"/>
+      </w:pPr>
+    </w:lvl>
+    <w:lvl w:ilvl="4" w:tplc="04090019" w:tentative="1">
+      <w:start w:val="1"/>
+      <w:numFmt w:val="lowerLetter"/>
+      <w:lvlText w:val="%5."/>
+      <w:lvlJc w:val="left"/>
+      <w:pPr>
+        <w:ind w:left="3600" w:hanging="360"/>
+      </w:pPr>
+    </w:lvl>
+    <w:lvl w:ilvl="5" w:tplc="0409001B" w:tentative="1">
+      <w:start w:val="1"/>
+      <w:numFmt w:val="lowerRoman"/>
+      <w:lvlText w:val="%6."/>
+      <w:lvlJc w:val="right"/>
+      <w:pPr>
+        <w:ind w:left="4320" w:hanging="180"/>
+      </w:pPr>
+    </w:lvl>
+    <w:lvl w:ilvl="6" w:tplc="0409000F" w:tentative="1">
+      <w:start w:val="1"/>
+      <w:numFmt w:val="decimal"/>
+      <w:lvlText w:val="%7."/>
+      <w:lvlJc w:val="left"/>
+      <w:pPr>
+        <w:ind w:left="5040" w:hanging="360"/>
+      </w:pPr>
+    </w:lvl>
+    <w:lvl w:ilvl="7" w:tplc="04090019" w:tentative="1">
+      <w:start w:val="1"/>
+      <w:numFmt w:val="lowerLetter"/>
+      <w:lvlText w:val="%8."/>
+      <w:lvlJc w:val="left"/>
+      <w:pPr>
+        <w:ind w:left="5760" w:hanging="360"/>
+      </w:pPr>
+    </w:lvl>
+    <w:lvl w:ilvl="8" w:tplc="0409001B" w:tentative="1">
+      <w:start w:val="1"/>
+      <w:numFmt w:val="lowerRoman"/>
+      <w:lvlText w:val="%9."/>
+      <w:lvlJc w:val="right"/>
+      <w:pPr>
+        <w:ind w:left="6480" w:hanging="180"/>
+      </w:pPr>
+    </w:lvl>
+  </w:abstractNum>
+  <w:abstractNum w:abstractNumId="1" w15:restartNumberingAfterBreak="0">
     <w:nsid w:val="67DB7D71"/>
     <w:multiLevelType w:val="hybridMultilevel"/>
     <w:tmpl w:val="55D8B4F4"/>
@@ -527,7 +1385,7 @@
       </w:pPr>
     </w:lvl>
   </w:abstractNum>
-  <w:abstractNum w:abstractNumId="1" w15:restartNumberingAfterBreak="0">
+  <w:abstractNum w:abstractNumId="2" w15:restartNumberingAfterBreak="0">
     <w:nsid w:val="73747EFA"/>
     <w:multiLevelType w:val="hybridMultilevel"/>
     <w:tmpl w:val="EB54BEAE"/>
@@ -617,9 +1475,12 @@
     </w:lvl>
   </w:abstractNum>
   <w:num w:numId="1">
+    <w:abstractNumId w:val="2"/>
+  </w:num>
+  <w:num w:numId="2">
     <w:abstractNumId w:val="1"/>
   </w:num>
-  <w:num w:numId="2">
+  <w:num w:numId="3">
     <w:abstractNumId w:val="0"/>
   </w:num>
 </w:numbering>

</xml_diff>